<commit_message>
Correction première partie sur Morgause.
</commit_message>
<xml_diff>
--- a/doc/Scenario/Medness.docx
+++ b/doc/Scenario/Medness.docx
@@ -67,12 +67,10 @@
         <w:t xml:space="preserve"> lui </w:t>
       </w:r>
       <w:bookmarkStart w:id="0" w:name="_Int_8yDNw5Re"/>
-      <w:proofErr w:type="gramStart"/>
       <w:r>
         <w:t>ait</w:t>
       </w:r>
       <w:bookmarkEnd w:id="0"/>
-      <w:proofErr w:type="gramEnd"/>
       <w:r>
         <w:t xml:space="preserve"> demandé plusieurs informations sur le type d’aventurier</w:t>
       </w:r>
@@ -233,18 +231,62 @@
         <w:t xml:space="preserve"> aussi pouvoir </w:t>
       </w:r>
       <w:r>
-        <w:t xml:space="preserve">rencontrer une jeune fille du nom de Morgause, possédée par un démon qui se nomme May-Heurpoth. Lorsque la princesse la rencontrera pour la première fois, Morgause sera en train de pleurer. Si Ansegarde interagit avec l’enfant, elle lui dira </w:t>
-      </w:r>
-      <w:proofErr w:type="gramStart"/>
-      <w:r>
-        <w:t>a</w:t>
-      </w:r>
-      <w:proofErr w:type="gramEnd"/>
-      <w:r>
-        <w:t xml:space="preserve"> alors qu’elle a perdu son ours en peluche. La princesse va lui demander si elle se souvient l’avoir perdu quelque part, Morgause lui répondra qu’elle l’a surement perdu quand elle s’est fait jeter de son ancien chez elle, le manoir en haut de la colline. La princesse va demander à la jeune fille pourquoi elle s’est fait rejeter de l’endroit mais celle-ci répondra que s’est à cause de son « meilleur pote » (elle parle alors de May-Heurpoth, son démon). Si le joueur essaye de rentrer par la porte principale de cette maison, la porte sera condamnée.</w:t>
-      </w:r>
-      <w:r>
-        <w:t xml:space="preserve"> Il existe cependant un passage caché sous un buisson à côté de la maison (référence à A link to the past). Pour comprendre que l’entrée se trouve ici, le joueur peut écouter un barde qui sera en train de chanter une chanson à propos de ce manoir et qui dévoilera le passage secret sous le buisson.</w:t>
+        <w:t>rencontrer</w:t>
+      </w:r>
+      <w:r>
+        <w:t>, à l’orphelinat du village,</w:t>
+      </w:r>
+      <w:r>
+        <w:t xml:space="preserve"> une jeune fille du nom de Morgause</w:t>
+      </w:r>
+      <w:r>
+        <w:t xml:space="preserve">. Cette dernière est </w:t>
+      </w:r>
+      <w:r>
+        <w:t xml:space="preserve">possédée par un démon qui se nomme May-Heurpoth. Lorsque la princesse la rencontrera pour la première fois, Morgause sera en train de pleurer. Si Ansegarde interagit avec l’enfant, elle lui dira alors qu’elle a perdu son ours en peluche. La princesse va lui demander si elle se souvient l’avoir perdu quelque part, Morgause lui répondra qu’elle </w:t>
+      </w:r>
+      <w:r>
+        <w:t xml:space="preserve">se souvient l’avoir </w:t>
+      </w:r>
+      <w:r>
+        <w:t xml:space="preserve">perdu quand </w:t>
+      </w:r>
+      <w:r>
+        <w:t>sa famille s’est débarrassée d’elle pour l’abandonner à l’orphelinat. Morgause appartient à une famille riche qui vit dans un</w:t>
+      </w:r>
+      <w:r>
+        <w:t xml:space="preserve"> manoir en haut d</w:t>
+      </w:r>
+      <w:r>
+        <w:t>’une colline à l’extérieur du village</w:t>
+      </w:r>
+      <w:r>
+        <w:t>.</w:t>
+      </w:r>
+      <w:r>
+        <w:t xml:space="preserve"> Sa famille a payé cher les gens de l’orphelinat pour fermer les yeux sur cet abandon. </w:t>
+      </w:r>
+      <w:r>
+        <w:t>La princesse va demander à la jeune fille pourquoi elle s’est fait rejeter de l’endroit mais celle-ci répondra que s’est à cause de son « meilleur pote » (elle parle alors de May-Heurpoth, son démon). Si le joueur essaye de rentrer par la porte principale de cette maison, la porte sera condamnée.</w:t>
+      </w:r>
+      <w:r>
+        <w:t xml:space="preserve"> Il existe cependant un passage caché sous un buisson à côté de la maison (référence à A link to the past). Pour comprendre </w:t>
+      </w:r>
+      <w:r>
+        <w:lastRenderedPageBreak/>
+        <w:t xml:space="preserve">que l’entrée se trouve ici, le joueur </w:t>
+      </w:r>
+      <w:r>
+        <w:t>peut simplement fouiller les environs ou l’entendre à partir des paroles de la chanson d’</w:t>
+      </w:r>
+      <w:r>
+        <w:t xml:space="preserve">un barde </w:t>
+      </w:r>
+      <w:r>
+        <w:t>de la taverne</w:t>
+      </w:r>
+      <w:r>
+        <w:t>.</w:t>
       </w:r>
     </w:p>
     <w:p>
@@ -258,7 +300,6 @@
         <w:rPr>
           <w:color w:val="00B050"/>
         </w:rPr>
-        <w:lastRenderedPageBreak/>
         <w:t>Partie 2</w:t>
       </w:r>
     </w:p>

</xml_diff>

<commit_message>
Ajout de dialogues et préparation des dossiers de sons.
</commit_message>
<xml_diff>
--- a/doc/Scenario/Medness.docx
+++ b/doc/Scenario/Medness.docx
@@ -32,7 +32,15 @@
         <w:t>Après avoir pris un petit temps pour s’adapter aux déplacements du personnage qui est pour l’instant le chevalier</w:t>
       </w:r>
       <w:r>
-        <w:t xml:space="preserve">, ce dernier se fait capturer par le méchant (nom de méchant kifépeurre) sur son dragon. Le méchant s’envole vers sa tour pour </w:t>
+        <w:t xml:space="preserve">, ce dernier se fait capturer par le méchant (nom de méchant </w:t>
+      </w:r>
+      <w:proofErr w:type="spellStart"/>
+      <w:r>
+        <w:t>kifépeurre</w:t>
+      </w:r>
+      <w:proofErr w:type="spellEnd"/>
+      <w:r>
+        <w:t xml:space="preserve">) sur son dragon. Le méchant s’envole vers sa tour pour </w:t>
       </w:r>
       <w:r>
         <w:t>enfermer le chevalier. La princesse, après s’être posé la question de si elle doit délivrer le prince ou non, décide d’y aller quand même. Elle se re</w:t>
@@ -195,6 +203,7 @@
           <w:color w:val="00B050"/>
         </w:rPr>
       </w:pPr>
+      <w:proofErr w:type="spellStart"/>
       <w:r>
         <w:rPr>
           <w:rStyle w:val="Titre2Car"/>
@@ -202,6 +211,7 @@
         </w:rPr>
         <w:t>Morgause</w:t>
       </w:r>
+      <w:proofErr w:type="spellEnd"/>
       <w:r>
         <w:rPr>
           <w:rStyle w:val="Titre2Car"/>
@@ -237,13 +247,113 @@
         <w:t>, à l’orphelinat du village,</w:t>
       </w:r>
       <w:r>
-        <w:t xml:space="preserve"> une jeune fille du nom de Morgause</w:t>
-      </w:r>
+        <w:t xml:space="preserve"> une jeune fille du nom de </w:t>
+      </w:r>
+      <w:proofErr w:type="spellStart"/>
+      <w:r>
+        <w:t>Morgause</w:t>
+      </w:r>
+      <w:proofErr w:type="spellEnd"/>
       <w:r>
         <w:t xml:space="preserve">. Cette dernière est </w:t>
       </w:r>
       <w:r>
-        <w:t xml:space="preserve">possédée par un démon qui se nomme May-Heurpoth. Lorsque la princesse la rencontrera pour la première fois, Morgause sera en train de pleurer. Si Ansegarde interagit avec l’enfant, elle lui dira alors qu’elle a perdu son ours en peluche. La princesse va lui demander si elle se souvient l’avoir perdu quelque part, Morgause lui répondra qu’elle </w:t>
+        <w:t>possédée par un démon qui se nomme May-</w:t>
+      </w:r>
+      <w:proofErr w:type="spellStart"/>
+      <w:r>
+        <w:t>Heurpoth</w:t>
+      </w:r>
+      <w:proofErr w:type="spellEnd"/>
+      <w:r>
+        <w:t xml:space="preserve">. Lorsque la princesse la rencontrera pour la première fois, </w:t>
+      </w:r>
+      <w:proofErr w:type="spellStart"/>
+      <w:r>
+        <w:t>Morgause</w:t>
+      </w:r>
+      <w:proofErr w:type="spellEnd"/>
+      <w:r>
+        <w:t xml:space="preserve"> sera en train de pleurer. Si </w:t>
+      </w:r>
+      <w:proofErr w:type="spellStart"/>
+      <w:r>
+        <w:t>Ansegarde</w:t>
+      </w:r>
+      <w:proofErr w:type="spellEnd"/>
+      <w:r>
+        <w:t xml:space="preserve"> interagit avec l’enfant, elle lui dira alors qu’elle a perdu son ours en peluche. </w:t>
+      </w:r>
+    </w:p>
+    <w:p>
+      <w:r>
+        <w:t>Dialogues </w:t>
+      </w:r>
+      <w:r>
+        <w:t xml:space="preserve">à enregistrer </w:t>
+      </w:r>
+      <w:r>
+        <w:t>:</w:t>
+      </w:r>
+    </w:p>
+    <w:p>
+      <w:r>
+        <w:t>MORGAUSE - *snif ! snif !*</w:t>
+      </w:r>
+    </w:p>
+    <w:p>
+      <w:r>
+        <w:t>ANSGARDE – Qu’est-ce qui t’arrive ma petite ?</w:t>
+      </w:r>
+    </w:p>
+    <w:p>
+      <w:r>
+        <w:t>MORGAUSE – J’ai perdu mon ours en peluche. *Snif*</w:t>
+      </w:r>
+    </w:p>
+    <w:p>
+      <w:r>
+        <w:t>ANSGARDE – Où te souviens tu l’avoir vu pour la dernière fois ?</w:t>
+      </w:r>
+    </w:p>
+    <w:p>
+      <w:r>
+        <w:lastRenderedPageBreak/>
+        <w:t>MORGAUSE – Je ne sais plus. Je me souviens juste l’avoir perdu lorsque j’ai été amené ici.</w:t>
+      </w:r>
+    </w:p>
+    <w:p>
+      <w:r>
+        <w:t>ANSGARDE – Qui t’a amené ici.</w:t>
+      </w:r>
+    </w:p>
+    <w:p>
+      <w:r>
+        <w:t>MORGAUSE – Mes parents. Ils habitent le manoir sur la colline.</w:t>
+      </w:r>
+    </w:p>
+    <w:p>
+      <w:r>
+        <w:t>ANSGARDE – Pourquoi t’ont-ils amené ici.</w:t>
+      </w:r>
+    </w:p>
+    <w:p>
+      <w:r>
+        <w:t>MORGAUSE – Je crois que c’est à cause de mon meilleur pote.</w:t>
+      </w:r>
+    </w:p>
+    <w:p/>
+    <w:p>
+      <w:r>
+        <w:t xml:space="preserve">La princesse va lui demander si elle se souvient l’avoir perdu quelque part, </w:t>
+      </w:r>
+      <w:proofErr w:type="spellStart"/>
+      <w:r>
+        <w:t>Morgause</w:t>
+      </w:r>
+      <w:proofErr w:type="spellEnd"/>
+      <w:r>
+        <w:t xml:space="preserve"> lui répondra qu’elle </w:t>
       </w:r>
       <w:r>
         <w:t xml:space="preserve">se souvient l’avoir </w:t>
@@ -252,7 +362,15 @@
         <w:t xml:space="preserve">perdu quand </w:t>
       </w:r>
       <w:r>
-        <w:t>sa famille s’est débarrassée d’elle pour l’abandonner à l’orphelinat. Morgause appartient à une famille riche qui vit dans un</w:t>
+        <w:t xml:space="preserve">sa famille s’est débarrassée d’elle pour l’abandonner à l’orphelinat. </w:t>
+      </w:r>
+      <w:proofErr w:type="spellStart"/>
+      <w:r>
+        <w:t>Morgause</w:t>
+      </w:r>
+      <w:proofErr w:type="spellEnd"/>
+      <w:r>
+        <w:t xml:space="preserve"> appartient à une famille riche qui vit dans un</w:t>
       </w:r>
       <w:r>
         <w:t xml:space="preserve"> manoir en haut d</w:t>
@@ -267,14 +385,34 @@
         <w:t xml:space="preserve"> Sa famille a payé cher les gens de l’orphelinat pour fermer les yeux sur cet abandon. </w:t>
       </w:r>
       <w:r>
-        <w:t>La princesse va demander à la jeune fille pourquoi elle s’est fait rejeter de l’endroit mais celle-ci répondra que s’est à cause de son « meilleur pote » (elle parle alors de May-Heurpoth, son démon). Si le joueur essaye de rentrer par la porte principale de cette maison, la porte sera condamnée.</w:t>
-      </w:r>
-      <w:r>
-        <w:t xml:space="preserve"> Il existe cependant un passage caché sous un buisson à côté de la maison (référence à A link to the past). Pour comprendre </w:t>
-      </w:r>
-      <w:r>
-        <w:lastRenderedPageBreak/>
-        <w:t xml:space="preserve">que l’entrée se trouve ici, le joueur </w:t>
+        <w:t>La princesse va demander à la jeune fille pourquoi elle s’est fait rejeter de l’endroit mais celle-ci répondra que s’est à cause de son « meilleur pote » (elle parle alors de May-</w:t>
+      </w:r>
+      <w:proofErr w:type="spellStart"/>
+      <w:r>
+        <w:t>Heurpoth</w:t>
+      </w:r>
+      <w:proofErr w:type="spellEnd"/>
+      <w:r>
+        <w:t>, son démon). Si le joueur essaye de rentrer par la porte principale de cette maison, la porte sera condamnée.</w:t>
+      </w:r>
+      <w:r>
+        <w:t xml:space="preserve"> Il existe cependant un passage caché sous un buisson à côté de la maison (référence à A </w:t>
+      </w:r>
+      <w:proofErr w:type="spellStart"/>
+      <w:r>
+        <w:t>link</w:t>
+      </w:r>
+      <w:proofErr w:type="spellEnd"/>
+      <w:r>
+        <w:t xml:space="preserve"> to the </w:t>
+      </w:r>
+      <w:proofErr w:type="spellStart"/>
+      <w:r>
+        <w:t>past</w:t>
+      </w:r>
+      <w:proofErr w:type="spellEnd"/>
+      <w:r>
+        <w:t xml:space="preserve">). Pour comprendre que l’entrée se trouve ici, le joueur </w:t>
       </w:r>
       <w:r>
         <w:t>peut simplement fouiller les environs ou l’entendre à partir des paroles de la chanson d’</w:t>

</xml_diff>

<commit_message>
Mise à jour des dialogues de Morgause + retouche du scénario.
</commit_message>
<xml_diff>
--- a/doc/Scenario/Medness.docx
+++ b/doc/Scenario/Medness.docx
@@ -75,10 +75,12 @@
         <w:t xml:space="preserve"> lui </w:t>
       </w:r>
       <w:bookmarkStart w:id="0" w:name="_Int_8yDNw5Re"/>
+      <w:proofErr w:type="gramStart"/>
       <w:r>
         <w:t>ait</w:t>
       </w:r>
       <w:bookmarkEnd w:id="0"/>
+      <w:proofErr w:type="gramEnd"/>
       <w:r>
         <w:t xml:space="preserve"> demandé plusieurs informations sur le type d’aventurier</w:t>
       </w:r>
@@ -298,8 +300,13 @@
     </w:p>
     <w:p>
       <w:r>
-        <w:t>MORGAUSE - *snif ! snif !*</w:t>
-      </w:r>
+        <w:t>MORGAUSE - *snif ! snif</w:t>
+      </w:r>
+      <w:proofErr w:type="gramStart"/>
+      <w:r>
+        <w:t> !*</w:t>
+      </w:r>
+      <w:proofErr w:type="gramEnd"/>
     </w:p>
     <w:p>
       <w:r>
@@ -334,12 +341,75 @@
     </w:p>
     <w:p>
       <w:r>
-        <w:t>ANSGARDE – Pourquoi t’ont-ils amené ici.</w:t>
-      </w:r>
-    </w:p>
-    <w:p>
-      <w:r>
-        <w:t>MORGAUSE – Je crois que c’est à cause de mon meilleur pote.</w:t>
+        <w:t>ANSGARDE – Pourquoi t’ont-ils amené ici</w:t>
+      </w:r>
+      <w:r>
+        <w:t> ?</w:t>
+      </w:r>
+    </w:p>
+    <w:p>
+      <w:r>
+        <w:t xml:space="preserve">MORGAUSE – </w:t>
+      </w:r>
+      <w:r>
+        <w:t>C</w:t>
+      </w:r>
+      <w:r>
+        <w:t>’est m</w:t>
+      </w:r>
+      <w:r>
+        <w:t>a</w:t>
+      </w:r>
+      <w:r>
+        <w:t xml:space="preserve"> meilleur</w:t>
+      </w:r>
+      <w:r>
+        <w:t>e</w:t>
+      </w:r>
+      <w:r>
+        <w:t xml:space="preserve"> </w:t>
+      </w:r>
+      <w:r>
+        <w:t>amie</w:t>
+      </w:r>
+      <w:r>
+        <w:t>.</w:t>
+      </w:r>
+      <w:r>
+        <w:t xml:space="preserve"> Ils ne l’aiment pas.</w:t>
+      </w:r>
+    </w:p>
+    <w:p>
+      <w:r>
+        <w:t>ANSGARDE – T</w:t>
+      </w:r>
+      <w:r>
+        <w:t>a</w:t>
+      </w:r>
+      <w:r>
+        <w:t xml:space="preserve"> meilleur</w:t>
+      </w:r>
+      <w:r>
+        <w:t>e</w:t>
+      </w:r>
+      <w:r>
+        <w:t xml:space="preserve"> ami</w:t>
+      </w:r>
+      <w:r>
+        <w:t>e</w:t>
+      </w:r>
+      <w:r>
+        <w:t> ?</w:t>
+      </w:r>
+    </w:p>
+    <w:p>
+      <w:r>
+        <w:t>MORGAUSE - Oui, elle me parle, à l’intérieur.</w:t>
+      </w:r>
+    </w:p>
+    <w:p>
+      <w:r>
+        <w:t>ANSGARDE – hmmm… Je vois.</w:t>
       </w:r>
     </w:p>
     <w:p/>
@@ -385,15 +455,106 @@
         <w:t xml:space="preserve"> Sa famille a payé cher les gens de l’orphelinat pour fermer les yeux sur cet abandon. </w:t>
       </w:r>
       <w:r>
-        <w:t>La princesse va demander à la jeune fille pourquoi elle s’est fait rejeter de l’endroit mais celle-ci répondra que s’est à cause de son « meilleur pote » (elle parle alors de May-</w:t>
-      </w:r>
-      <w:proofErr w:type="spellStart"/>
-      <w:r>
-        <w:t>Heurpoth</w:t>
-      </w:r>
-      <w:proofErr w:type="spellEnd"/>
-      <w:r>
-        <w:t>, son démon). Si le joueur essaye de rentrer par la porte principale de cette maison, la porte sera condamnée.</w:t>
+        <w:t xml:space="preserve">La princesse va demander à la jeune fille pourquoi elle s’est fait rejeter de l’endroit mais celle-ci répondra que s’est à cause de </w:t>
+      </w:r>
+      <w:r>
+        <w:t>sa</w:t>
+      </w:r>
+      <w:r>
+        <w:t xml:space="preserve"> « meilleur</w:t>
+      </w:r>
+      <w:r>
+        <w:t>e</w:t>
+      </w:r>
+      <w:r>
+        <w:t xml:space="preserve"> </w:t>
+      </w:r>
+      <w:r>
+        <w:t>amie</w:t>
+      </w:r>
+      <w:r>
+        <w:t> »</w:t>
+      </w:r>
+      <w:r>
+        <w:t>. E</w:t>
+      </w:r>
+      <w:r>
+        <w:t xml:space="preserve">lle parle alors de </w:t>
+      </w:r>
+      <w:proofErr w:type="spellStart"/>
+      <w:r>
+        <w:t>Tia</w:t>
+      </w:r>
+      <w:proofErr w:type="spellEnd"/>
+      <w:r>
+        <w:t>-</w:t>
+      </w:r>
+      <w:r>
+        <w:t>Ma</w:t>
+      </w:r>
+      <w:r>
+        <w:t>gyar</w:t>
+      </w:r>
+      <w:r>
+        <w:t>-</w:t>
+      </w:r>
+      <w:proofErr w:type="spellStart"/>
+      <w:r>
+        <w:t>Amith</w:t>
+      </w:r>
+      <w:proofErr w:type="spellEnd"/>
+      <w:r>
+        <w:t xml:space="preserve">, </w:t>
+      </w:r>
+      <w:r>
+        <w:t>le</w:t>
+      </w:r>
+      <w:r>
+        <w:t xml:space="preserve"> démon</w:t>
+      </w:r>
+      <w:r>
+        <w:t xml:space="preserve"> qui la possède et </w:t>
+      </w:r>
+      <w:proofErr w:type="spellStart"/>
+      <w:r>
+        <w:t>quis’est</w:t>
+      </w:r>
+      <w:proofErr w:type="spellEnd"/>
+      <w:r>
+        <w:t xml:space="preserve"> présentée un jour à elle </w:t>
+      </w:r>
+      <w:r>
+        <w:t xml:space="preserve">en lui disant : « Je suis </w:t>
+      </w:r>
+      <w:proofErr w:type="spellStart"/>
+      <w:r>
+        <w:t>Tia</w:t>
+      </w:r>
+      <w:proofErr w:type="spellEnd"/>
+      <w:r>
+        <w:t>-Magyar-</w:t>
+      </w:r>
+      <w:proofErr w:type="spellStart"/>
+      <w:r>
+        <w:t>Am</w:t>
+      </w:r>
+      <w:r>
+        <w:t>ith</w:t>
+      </w:r>
+      <w:proofErr w:type="spellEnd"/>
+      <w:r>
+        <w:t xml:space="preserve"> ». </w:t>
+      </w:r>
+      <w:proofErr w:type="spellStart"/>
+      <w:r>
+        <w:t>Morgause</w:t>
+      </w:r>
+      <w:proofErr w:type="spellEnd"/>
+      <w:r>
+        <w:t xml:space="preserve"> a alors compris « Je suis ta meilleure amie »</w:t>
+      </w:r>
+      <w:r>
+        <w:t>. Si le joueur essaye de rentrer par la porte principale de cette maison, la porte sera condamnée.</w:t>
       </w:r>
       <w:r>
         <w:t xml:space="preserve"> Il existe cependant un passage caché sous un buisson à côté de la maison (référence à A </w:t>

</xml_diff>